<commit_message>
Ficha do grupo done!
</commit_message>
<xml_diff>
--- a/Fase1/Relatorio/LI4-FichaProjeto.docx
+++ b/Fase1/Relatorio/LI4-FichaProjeto.docx
@@ -889,8 +889,47 @@
                 <w:rFonts w:ascii="Calibri" w:hAnsi="Calibri" w:cs="Arial"/>
               </w:rPr>
             </w:pPr>
-            <w:bookmarkStart w:id="0" w:name="_GoBack"/>
-            <w:bookmarkEnd w:id="0"/>
+            <w:r>
+              <w:rPr>
+                <w:rFonts w:ascii="Calibri" w:hAnsi="Calibri" w:cs="Arial"/>
+                <w:noProof/>
+              </w:rPr>
+              <w:drawing>
+                <wp:inline distT="0" distB="0" distL="0" distR="0">
+                  <wp:extent cx="1143000" cy="1143000"/>
+                  <wp:effectExtent l="0" t="0" r="0" b="0"/>
+                  <wp:docPr id="8" name="Imagem 8"/>
+                  <wp:cNvGraphicFramePr>
+                    <a:graphicFrameLocks xmlns:a="http://schemas.openxmlformats.org/drawingml/2006/main" noChangeAspect="1"/>
+                  </wp:cNvGraphicFramePr>
+                  <a:graphic xmlns:a="http://schemas.openxmlformats.org/drawingml/2006/main">
+                    <a:graphicData uri="http://schemas.openxmlformats.org/drawingml/2006/picture">
+                      <pic:pic xmlns:pic="http://schemas.openxmlformats.org/drawingml/2006/picture">
+                        <pic:nvPicPr>
+                          <pic:cNvPr id="8" name="28537955_1340472632757042_1680459294_n.jpg"/>
+                          <pic:cNvPicPr/>
+                        </pic:nvPicPr>
+                        <pic:blipFill>
+                          <a:blip r:embed="rId7"/>
+                          <a:stretch>
+                            <a:fillRect/>
+                          </a:stretch>
+                        </pic:blipFill>
+                        <pic:spPr>
+                          <a:xfrm>
+                            <a:off x="0" y="0"/>
+                            <a:ext cx="1143000" cy="1143000"/>
+                          </a:xfrm>
+                          <a:prstGeom prst="rect">
+                            <a:avLst/>
+                          </a:prstGeom>
+                        </pic:spPr>
+                      </pic:pic>
+                    </a:graphicData>
+                  </a:graphic>
+                </wp:inline>
+              </w:drawing>
+            </w:r>
           </w:p>
         </w:tc>
         <w:tc>
@@ -994,7 +1033,7 @@
                           <pic:cNvPicPr/>
                         </pic:nvPicPr>
                         <pic:blipFill>
-                          <a:blip r:embed="rId7"/>
+                          <a:blip r:embed="rId8"/>
                           <a:stretch>
                             <a:fillRect/>
                           </a:stretch>
@@ -1023,6 +1062,8 @@
             </w:pPr>
           </w:p>
         </w:tc>
+        <w:bookmarkStart w:id="0" w:name="_GoBack"/>
+        <w:bookmarkEnd w:id="0"/>
       </w:tr>
       <w:tr>
         <w:tblPrEx>
@@ -1144,7 +1185,7 @@
                           <pic:cNvPicPr/>
                         </pic:nvPicPr>
                         <pic:blipFill>
-                          <a:blip r:embed="rId8"/>
+                          <a:blip r:embed="rId9"/>
                           <a:stretch>
                             <a:fillRect/>
                           </a:stretch>

</xml_diff>